<commit_message>
added convertPricesToINRWithMap, calculateTotalCartValue, filterInStockProducts function
</commit_message>
<xml_diff>
--- a/HeroViredSessions/ArrayAssignment/arraysassignment.docx
+++ b/HeroViredSessions/ArrayAssignment/arraysassignment.docx
@@ -9,40 +9,28 @@
         <w:rPr>
           <w:b/>
           <w:bCs/>
+          <w:sz w:val="32"/>
+          <w:szCs w:val="32"/>
         </w:rPr>
       </w:pPr>
       <w:r>
         <w:rPr>
           <w:b/>
           <w:bCs/>
-        </w:rPr>
-        <w:t>Problem Statement</w:t>
-      </w:r>
-      <w:r>
-        <w:rPr>
-          <w:b/>
-          <w:bCs/>
-        </w:rPr>
-        <w:t xml:space="preserve"> on arrays</w:t>
-      </w:r>
-    </w:p>
-    <w:p>
-      <w:pPr>
-        <w:jc w:val="center"/>
-        <w:rPr>
-          <w:b/>
-          <w:bCs/>
-        </w:rPr>
-      </w:pPr>
-    </w:p>
-    <w:p>
-      <w:pPr>
-        <w:jc w:val="center"/>
-        <w:rPr>
-          <w:b/>
-          <w:bCs/>
-        </w:rPr>
-      </w:pPr>
+          <w:sz w:val="32"/>
+          <w:szCs w:val="32"/>
+        </w:rPr>
+        <w:t xml:space="preserve">E-commerce </w:t>
+      </w:r>
+      <w:r>
+        <w:rPr>
+          <w:b/>
+          <w:bCs/>
+          <w:sz w:val="32"/>
+          <w:szCs w:val="32"/>
+        </w:rPr>
+        <w:t>Problem Statement on arrays</w:t>
+      </w:r>
     </w:p>
     <w:p>
       <w:r>
@@ -54,33 +42,68 @@
         <w:t>Task:</w:t>
       </w:r>
     </w:p>
-    <w:p>
-      <w:r>
-        <w:t>To demonstrate the importance of arrays and showcase various built-in and useful functions in JavaScript without using objects, you are tasked with the following:</w:t>
-      </w:r>
-    </w:p>
     <w:p/>
     <w:p>
       <w:r>
-        <w:t>1. Creating an Array: Define an array that stores product information for an e-commerce application. Each element in the array should be a string containing product details, such as "Product Name - Price - Category - Availability."</w:t>
+        <w:t>1</w:t>
+      </w:r>
+      <w:r>
+        <w:rPr>
+          <w:b/>
+          <w:bCs/>
+        </w:rPr>
+        <w:t>. Creating an Array</w:t>
+      </w:r>
+      <w:r>
+        <w:t>: Define an array that stores product information for an e-commerce application. Each element in the array should be a string containing product details, such as "Product Name - Price - Category - Availability."</w:t>
       </w:r>
     </w:p>
     <w:p/>
     <w:p>
       <w:r>
-        <w:t>2. Access and Display: Write code to access and display the details of a specific product from the array. This demonstrates how arrays allow you to retrieve and display information efficiently.</w:t>
+        <w:t xml:space="preserve">2. </w:t>
+      </w:r>
+      <w:r>
+        <w:rPr>
+          <w:b/>
+          <w:bCs/>
+        </w:rPr>
+        <w:t>Access and Display</w:t>
+      </w:r>
+      <w:r>
+        <w:t>: Write code to access and display the details of a specific product from the array. This demonstrates how arrays allow you to retrieve and display information efficiently.</w:t>
       </w:r>
     </w:p>
     <w:p/>
     <w:p>
       <w:r>
-        <w:t>3. Adding Products: Add new products to the array by pushing new strings. Show how arrays are dynamic and how products can be inserted into the array as new items become available.</w:t>
+        <w:t xml:space="preserve">3. </w:t>
+      </w:r>
+      <w:r>
+        <w:rPr>
+          <w:b/>
+          <w:bCs/>
+        </w:rPr>
+        <w:t>Adding Products</w:t>
+      </w:r>
+      <w:r>
+        <w:t>: Add new products to the array by pushing new strings. Show how arrays are dynamic and how products can be inserted into the array as new items become available.</w:t>
       </w:r>
     </w:p>
     <w:p/>
     <w:p>
       <w:r>
-        <w:t>4. Removing Products: Remove discontinued products from the array using the `</w:t>
+        <w:t xml:space="preserve">4. </w:t>
+      </w:r>
+      <w:r>
+        <w:rPr>
+          <w:b/>
+          <w:bCs/>
+        </w:rPr>
+        <w:t>Removing Products</w:t>
+      </w:r>
+      <w:r>
+        <w:t>: Remove discontinued products from the array using the `</w:t>
       </w:r>
       <w:proofErr w:type="gramStart"/>
       <w:r>
@@ -102,21 +125,647 @@
     <w:p/>
     <w:p>
       <w:r>
-        <w:t>5. Price Calculation: Calculate the total price of products in a specific category by iterating through the array. This demonstrates how arrays facilitate bulk operations on data.</w:t>
+        <w:t xml:space="preserve">5. </w:t>
+      </w:r>
+      <w:r>
+        <w:rPr>
+          <w:b/>
+          <w:bCs/>
+        </w:rPr>
+        <w:t>Price Calculation</w:t>
+      </w:r>
+      <w:r>
+        <w:t>: Calculate the total price of products in a specific category by iterating through the array. This demonstrates how arrays facilitate bulk operations on data.</w:t>
       </w:r>
     </w:p>
     <w:p/>
     <w:p>
       <w:r>
-        <w:t>6. Sorting: Implement a function to sort the products based on their prices. This showcases the sorting capabilities of arrays.</w:t>
-      </w:r>
-    </w:p>
-    <w:p>
-      <w:r>
-        <w:t>8. Reporting: Generate a report that summarizes product information, such as the number of products in each category, by iterating through the array. This showcases the use of arrays for reporting and analysis.</w:t>
+        <w:t xml:space="preserve">6. </w:t>
+      </w:r>
+      <w:r>
+        <w:rPr>
+          <w:b/>
+          <w:bCs/>
+        </w:rPr>
+        <w:t>Sorting</w:t>
+      </w:r>
+      <w:r>
+        <w:t>: Implement a function to sort the products based on their prices. This showcases the sorting capabilities of arrays.</w:t>
+      </w:r>
+    </w:p>
+    <w:p>
+      <w:r>
+        <w:t xml:space="preserve">8. </w:t>
+      </w:r>
+      <w:r>
+        <w:rPr>
+          <w:b/>
+          <w:bCs/>
+        </w:rPr>
+        <w:t>Reporting</w:t>
+      </w:r>
+      <w:r>
+        <w:t>: Generate a report that summarizes product information, such as the number of products in each category, by iterating through the array. This showcases the use of arrays for reporting and analysis.</w:t>
+      </w:r>
+    </w:p>
+    <w:p>
+      <w:r>
+        <w:t>9</w:t>
+      </w:r>
+      <w:r>
+        <w:rPr>
+          <w:b/>
+          <w:bCs/>
+        </w:rPr>
+        <w:t xml:space="preserve">. Convert Product Prices to a Different </w:t>
+      </w:r>
+      <w:proofErr w:type="gramStart"/>
+      <w:r>
+        <w:rPr>
+          <w:b/>
+          <w:bCs/>
+        </w:rPr>
+        <w:t>Currency</w:t>
+      </w:r>
+      <w:r>
+        <w:t>:-</w:t>
+      </w:r>
+      <w:proofErr w:type="gramEnd"/>
+      <w:r>
+        <w:t xml:space="preserve"> You have an array of products with their prices in USD. convert all prices to a different currency (e.g., Euros or Yen).</w:t>
       </w:r>
     </w:p>
     <w:p/>
+    <w:p>
+      <w:r>
+        <w:t>10</w:t>
+      </w:r>
+      <w:r>
+        <w:t xml:space="preserve">. </w:t>
+      </w:r>
+      <w:r>
+        <w:rPr>
+          <w:b/>
+          <w:bCs/>
+        </w:rPr>
+        <w:t>Calculate Total Cart Value</w:t>
+      </w:r>
+      <w:r>
+        <w:t>:</w:t>
+      </w:r>
+      <w:r>
+        <w:t xml:space="preserve"> </w:t>
+      </w:r>
+      <w:r>
+        <w:t xml:space="preserve"> Given an array of products and their quantities in a shopping cart, calculate the total value of the items in the cart.</w:t>
+      </w:r>
+    </w:p>
+    <w:p>
+      <w:r>
+        <w:t xml:space="preserve">11. </w:t>
+      </w:r>
+      <w:r>
+        <w:rPr>
+          <w:b/>
+          <w:bCs/>
+        </w:rPr>
+        <w:t xml:space="preserve">Filter Out-of-Stock </w:t>
+      </w:r>
+      <w:proofErr w:type="gramStart"/>
+      <w:r>
+        <w:rPr>
+          <w:b/>
+          <w:bCs/>
+        </w:rPr>
+        <w:t>Products</w:t>
+      </w:r>
+      <w:r>
+        <w:t>:-</w:t>
+      </w:r>
+      <w:proofErr w:type="gramEnd"/>
+      <w:r>
+        <w:t xml:space="preserve"> You have an array of products, some of which are out of stock (quantity is 0). create a new array containing only the in-stock products.</w:t>
+      </w:r>
+    </w:p>
+    <w:p>
+      <w:r>
+        <w:lastRenderedPageBreak/>
+        <w:t>12</w:t>
+      </w:r>
+      <w:r>
+        <w:t xml:space="preserve">. </w:t>
+      </w:r>
+      <w:r>
+        <w:rPr>
+          <w:b/>
+          <w:bCs/>
+        </w:rPr>
+        <w:t xml:space="preserve">Display Product </w:t>
+      </w:r>
+      <w:proofErr w:type="gramStart"/>
+      <w:r>
+        <w:rPr>
+          <w:b/>
+          <w:bCs/>
+        </w:rPr>
+        <w:t>Names</w:t>
+      </w:r>
+      <w:r>
+        <w:t>:</w:t>
+      </w:r>
+      <w:r>
+        <w:t>-</w:t>
+      </w:r>
+      <w:proofErr w:type="gramEnd"/>
+      <w:r>
+        <w:t xml:space="preserve"> display the names of products on the product listing page.</w:t>
+      </w:r>
+    </w:p>
+    <w:p>
+      <w:r>
+        <w:t>13</w:t>
+      </w:r>
+      <w:r>
+        <w:t xml:space="preserve">. </w:t>
+      </w:r>
+      <w:r>
+        <w:rPr>
+          <w:b/>
+          <w:bCs/>
+        </w:rPr>
+        <w:t xml:space="preserve">Sort Products by </w:t>
+      </w:r>
+      <w:proofErr w:type="gramStart"/>
+      <w:r>
+        <w:rPr>
+          <w:b/>
+          <w:bCs/>
+        </w:rPr>
+        <w:t>Price</w:t>
+      </w:r>
+      <w:r>
+        <w:t>:-</w:t>
+      </w:r>
+      <w:proofErr w:type="gramEnd"/>
+      <w:r>
+        <w:t xml:space="preserve"> Implement a feature to sort products on a category page by their prices in ascending order </w:t>
+      </w:r>
+    </w:p>
+    <w:p>
+      <w:r>
+        <w:t>14</w:t>
+      </w:r>
+      <w:r>
+        <w:t xml:space="preserve">. </w:t>
+      </w:r>
+      <w:r>
+        <w:rPr>
+          <w:b/>
+          <w:bCs/>
+        </w:rPr>
+        <w:t>Add Discounts to Products</w:t>
+      </w:r>
+      <w:r>
+        <w:t>: - Given an array of products, apply a discount (e.g., 10% off) to each product's price.</w:t>
+      </w:r>
+    </w:p>
+    <w:p>
+      <w:r>
+        <w:t>15</w:t>
+      </w:r>
+      <w:r>
+        <w:t xml:space="preserve">. </w:t>
+      </w:r>
+      <w:r>
+        <w:rPr>
+          <w:b/>
+          <w:bCs/>
+        </w:rPr>
+        <w:t xml:space="preserve">Check for Expensive </w:t>
+      </w:r>
+      <w:proofErr w:type="gramStart"/>
+      <w:r>
+        <w:rPr>
+          <w:b/>
+          <w:bCs/>
+        </w:rPr>
+        <w:t>Products</w:t>
+      </w:r>
+      <w:r>
+        <w:t>:-</w:t>
+      </w:r>
+      <w:proofErr w:type="gramEnd"/>
+      <w:r>
+        <w:t xml:space="preserve"> check if there's at least one product in the array with a price greater than a certain threshold</w:t>
+      </w:r>
+      <w:r>
+        <w:t xml:space="preserve"> </w:t>
+      </w:r>
+      <w:r>
+        <w:t xml:space="preserve"> (</w:t>
+      </w:r>
+      <w:r>
+        <w:t xml:space="preserve">Rs </w:t>
+      </w:r>
+      <w:r>
+        <w:t>100</w:t>
+      </w:r>
+      <w:r>
+        <w:t>0</w:t>
+      </w:r>
+      <w:r>
+        <w:t>).</w:t>
+      </w:r>
+    </w:p>
+    <w:p>
+      <w:r>
+        <w:t>16</w:t>
+      </w:r>
+      <w:r>
+        <w:t xml:space="preserve">. </w:t>
+      </w:r>
+      <w:r>
+        <w:rPr>
+          <w:b/>
+          <w:bCs/>
+        </w:rPr>
+        <w:t xml:space="preserve">Check if All Products Are on </w:t>
+      </w:r>
+      <w:proofErr w:type="gramStart"/>
+      <w:r>
+        <w:rPr>
+          <w:b/>
+          <w:bCs/>
+        </w:rPr>
+        <w:t>Sale</w:t>
+      </w:r>
+      <w:r>
+        <w:t>:-</w:t>
+      </w:r>
+      <w:proofErr w:type="gramEnd"/>
+      <w:r>
+        <w:t xml:space="preserve"> check if all products in the array are currently on sale (e.g., have a discount).</w:t>
+      </w:r>
+    </w:p>
+    <w:p>
+      <w:r>
+        <w:t>17</w:t>
+      </w:r>
+      <w:r>
+        <w:t xml:space="preserve">. </w:t>
+      </w:r>
+      <w:r>
+        <w:rPr>
+          <w:b/>
+          <w:bCs/>
+        </w:rPr>
+        <w:t>Display Nested Product Categories</w:t>
+      </w:r>
+      <w:r>
+        <w:t>: - You have an array of products with nested categories. Use the `flat` method to flatten the array and display a single-level list of categories.</w:t>
+      </w:r>
+    </w:p>
+    <w:p>
+      <w:r>
+        <w:t>18</w:t>
+      </w:r>
+      <w:r>
+        <w:t xml:space="preserve">. </w:t>
+      </w:r>
+      <w:r>
+        <w:rPr>
+          <w:b/>
+          <w:bCs/>
+        </w:rPr>
+        <w:t xml:space="preserve">List Product </w:t>
+      </w:r>
+      <w:proofErr w:type="gramStart"/>
+      <w:r>
+        <w:rPr>
+          <w:b/>
+          <w:bCs/>
+        </w:rPr>
+        <w:t>Tags</w:t>
+      </w:r>
+      <w:r>
+        <w:t>:</w:t>
+      </w:r>
+      <w:r>
+        <w:t>-</w:t>
+      </w:r>
+      <w:proofErr w:type="gramEnd"/>
+      <w:r>
+        <w:t xml:space="preserve"> Each product has an array of tags associated with it. Use the `</w:t>
+      </w:r>
+      <w:proofErr w:type="spellStart"/>
+      <w:r>
+        <w:t>flatMap</w:t>
+      </w:r>
+      <w:proofErr w:type="spellEnd"/>
+      <w:r>
+        <w:t>` method to extract and display a single-level list of unique tags.</w:t>
+      </w:r>
+    </w:p>
+    <w:p>
+      <w:r>
+        <w:t>19</w:t>
+      </w:r>
+      <w:r>
+        <w:t xml:space="preserve">. </w:t>
+      </w:r>
+      <w:r>
+        <w:rPr>
+          <w:b/>
+          <w:bCs/>
+        </w:rPr>
+        <w:t xml:space="preserve">Search for a Specific </w:t>
+      </w:r>
+      <w:proofErr w:type="gramStart"/>
+      <w:r>
+        <w:rPr>
+          <w:b/>
+          <w:bCs/>
+        </w:rPr>
+        <w:t>Product</w:t>
+      </w:r>
+      <w:r>
+        <w:t>:-</w:t>
+      </w:r>
+      <w:proofErr w:type="gramEnd"/>
+      <w:r>
+        <w:t xml:space="preserve"> Implement a search to locate and display a specific product by its name.</w:t>
+      </w:r>
+    </w:p>
+    <w:p>
+      <w:r>
+        <w:t>20</w:t>
+      </w:r>
+      <w:r>
+        <w:t xml:space="preserve">. </w:t>
+      </w:r>
+      <w:r>
+        <w:rPr>
+          <w:b/>
+          <w:bCs/>
+        </w:rPr>
+        <w:t xml:space="preserve">Find the Index of a </w:t>
+      </w:r>
+      <w:proofErr w:type="gramStart"/>
+      <w:r>
+        <w:rPr>
+          <w:b/>
+          <w:bCs/>
+        </w:rPr>
+        <w:t>Product:-</w:t>
+      </w:r>
+      <w:proofErr w:type="gramEnd"/>
+      <w:r>
+        <w:t xml:space="preserve"> Create a search feature that uses the `</w:t>
+      </w:r>
+      <w:proofErr w:type="spellStart"/>
+      <w:r>
+        <w:t>findIndex</w:t>
+      </w:r>
+      <w:proofErr w:type="spellEnd"/>
+      <w:r>
+        <w:t>` method to locate and display the index of a specific product by its name.</w:t>
+      </w:r>
+    </w:p>
+    <w:p>
+      <w:r>
+        <w:t>21</w:t>
+      </w:r>
+      <w:r>
+        <w:t xml:space="preserve">. </w:t>
+      </w:r>
+      <w:r>
+        <w:rPr>
+          <w:b/>
+          <w:bCs/>
+        </w:rPr>
+        <w:t xml:space="preserve">Calculate Total </w:t>
+      </w:r>
+      <w:proofErr w:type="gramStart"/>
+      <w:r>
+        <w:rPr>
+          <w:b/>
+          <w:bCs/>
+        </w:rPr>
+        <w:t>Savings</w:t>
+      </w:r>
+      <w:r>
+        <w:t>:-</w:t>
+      </w:r>
+      <w:proofErr w:type="gramEnd"/>
+      <w:r>
+        <w:t xml:space="preserve"> Given an array of products with discounts, calculate the total savings when each product is purchased.</w:t>
+      </w:r>
+    </w:p>
+    <w:p>
+      <w:r>
+        <w:t>22</w:t>
+      </w:r>
+      <w:r>
+        <w:rPr>
+          <w:b/>
+          <w:bCs/>
+        </w:rPr>
+        <w:t xml:space="preserve">. Extract Usernames from Email </w:t>
+      </w:r>
+      <w:proofErr w:type="gramStart"/>
+      <w:r>
+        <w:rPr>
+          <w:b/>
+          <w:bCs/>
+        </w:rPr>
+        <w:t>Addresses</w:t>
+      </w:r>
+      <w:r>
+        <w:t>:-</w:t>
+      </w:r>
+      <w:proofErr w:type="gramEnd"/>
+      <w:r>
+        <w:t xml:space="preserve"> You have an array of user data with email addresses. extract and display a list of usernames.</w:t>
+      </w:r>
+    </w:p>
+    <w:p>
+      <w:r>
+        <w:t>23</w:t>
+      </w:r>
+      <w:r>
+        <w:t xml:space="preserve">. </w:t>
+      </w:r>
+      <w:r>
+        <w:rPr>
+          <w:b/>
+          <w:bCs/>
+        </w:rPr>
+        <w:t xml:space="preserve">Calculate Total Shipping </w:t>
+      </w:r>
+      <w:proofErr w:type="gramStart"/>
+      <w:r>
+        <w:rPr>
+          <w:b/>
+          <w:bCs/>
+        </w:rPr>
+        <w:t>Cost</w:t>
+      </w:r>
+      <w:r>
+        <w:t>:-</w:t>
+      </w:r>
+      <w:proofErr w:type="gramEnd"/>
+      <w:r>
+        <w:t xml:space="preserve"> Given an array of products and their weights,  calculate the total shipping cost based on weight.</w:t>
+      </w:r>
+    </w:p>
+    <w:p>
+      <w:r>
+        <w:t>24</w:t>
+      </w:r>
+      <w:r>
+        <w:rPr>
+          <w:b/>
+          <w:bCs/>
+        </w:rPr>
+        <w:t xml:space="preserve">. List Unique Product </w:t>
+      </w:r>
+      <w:proofErr w:type="gramStart"/>
+      <w:r>
+        <w:rPr>
+          <w:b/>
+          <w:bCs/>
+        </w:rPr>
+        <w:t>Categories</w:t>
+      </w:r>
+      <w:r>
+        <w:t>:-</w:t>
+      </w:r>
+      <w:proofErr w:type="gramEnd"/>
+      <w:r>
+        <w:t xml:space="preserve"> create a list of unique product categories from an array of products.</w:t>
+      </w:r>
+    </w:p>
+    <w:p>
+      <w:r>
+        <w:t>25</w:t>
+      </w:r>
+      <w:r>
+        <w:rPr>
+          <w:b/>
+          <w:bCs/>
+        </w:rPr>
+        <w:t xml:space="preserve">. Filter Top-Rated </w:t>
+      </w:r>
+      <w:proofErr w:type="gramStart"/>
+      <w:r>
+        <w:rPr>
+          <w:b/>
+          <w:bCs/>
+        </w:rPr>
+        <w:t>Products</w:t>
+      </w:r>
+      <w:r>
+        <w:t>:-</w:t>
+      </w:r>
+      <w:proofErr w:type="gramEnd"/>
+      <w:r>
+        <w:t xml:space="preserve"> You have an array of products with ratings. create a new array containing only the top-rated products (e.g., ratings greater than 4 out of 5).</w:t>
+      </w:r>
+    </w:p>
+    <w:p>
+      <w:r>
+        <w:t>26</w:t>
+      </w:r>
+      <w:r>
+        <w:t xml:space="preserve">. </w:t>
+      </w:r>
+      <w:r>
+        <w:rPr>
+          <w:b/>
+          <w:bCs/>
+        </w:rPr>
+        <w:t xml:space="preserve">Calculate Average Product </w:t>
+      </w:r>
+      <w:proofErr w:type="gramStart"/>
+      <w:r>
+        <w:rPr>
+          <w:b/>
+          <w:bCs/>
+        </w:rPr>
+        <w:t>Ratings:-</w:t>
+      </w:r>
+      <w:proofErr w:type="gramEnd"/>
+      <w:r>
+        <w:t xml:space="preserve"> calculate and display the average rating for a set of products.</w:t>
+      </w:r>
+    </w:p>
+    <w:p>
+      <w:r>
+        <w:t>27</w:t>
+      </w:r>
+      <w:r>
+        <w:t xml:space="preserve">. </w:t>
+      </w:r>
+      <w:r>
+        <w:rPr>
+          <w:b/>
+          <w:bCs/>
+        </w:rPr>
+        <w:t xml:space="preserve">Display Products with Odd </w:t>
+      </w:r>
+      <w:proofErr w:type="gramStart"/>
+      <w:r>
+        <w:rPr>
+          <w:b/>
+          <w:bCs/>
+        </w:rPr>
+        <w:t>Prices</w:t>
+      </w:r>
+      <w:r>
+        <w:t>:-</w:t>
+      </w:r>
+      <w:proofErr w:type="gramEnd"/>
+      <w:r>
+        <w:t xml:space="preserve"> display the names of products with odd prices.</w:t>
+      </w:r>
+    </w:p>
+    <w:p>
+      <w:r>
+        <w:t>2</w:t>
+      </w:r>
+      <w:r>
+        <w:t>8</w:t>
+      </w:r>
+      <w:r>
+        <w:t xml:space="preserve">. </w:t>
+      </w:r>
+      <w:r>
+        <w:rPr>
+          <w:b/>
+          <w:bCs/>
+        </w:rPr>
+        <w:t xml:space="preserve">Sort Products by </w:t>
+      </w:r>
+      <w:proofErr w:type="gramStart"/>
+      <w:r>
+        <w:rPr>
+          <w:b/>
+          <w:bCs/>
+        </w:rPr>
+        <w:t>Name</w:t>
+      </w:r>
+      <w:r>
+        <w:t>:</w:t>
+      </w:r>
+      <w:r>
+        <w:t>-</w:t>
+      </w:r>
+      <w:proofErr w:type="gramEnd"/>
+      <w:r>
+        <w:t xml:space="preserve"> Implement a feature to sort products on a category page alphabetically by their names.</w:t>
+      </w:r>
+    </w:p>
     <w:p/>
     <w:sectPr>
       <w:pgSz w:w="11906" w:h="16838"/>

</xml_diff>